<commit_message>
Criação do Slide para apresentação do trabalho
</commit_message>
<xml_diff>
--- a/curriculum.docx
+++ b/curriculum.docx
@@ -507,16 +507,27 @@
         </w:rPr>
         <w:t>Engesoft</w:t>
       </w:r>
+      <w:r>
+        <w:rPr>
+          <w:rFonts w:ascii="Times New Roman" w:hAnsi="Times New Roman"/>
+        </w:rPr>
+        <w:t>ware</w:t>
+      </w:r>
       <w:proofErr w:type="spellEnd"/>
-    </w:p>
-    <w:p>
-      <w:pPr>
-        <w:rPr>
-          <w:rFonts w:ascii="Times New Roman" w:hAnsi="Times New Roman"/>
-        </w:rPr>
-      </w:pPr>
-      <w:proofErr w:type="spellStart"/>
-      <w:proofErr w:type="gramStart"/>
+      <w:r>
+        <w:rPr>
+          <w:rFonts w:ascii="Times New Roman" w:hAnsi="Times New Roman"/>
+        </w:rPr>
+        <w:t xml:space="preserve"> Tecnologia</w:t>
+      </w:r>
+    </w:p>
+    <w:p>
+      <w:pPr>
+        <w:jc w:val="both"/>
+        <w:rPr>
+          <w:rFonts w:ascii="Times New Roman" w:hAnsi="Times New Roman"/>
+        </w:rPr>
+      </w:pPr>
       <w:r>
         <w:rPr>
           <w:rFonts w:ascii="Times New Roman" w:hAnsi="Times New Roman"/>
@@ -524,22 +535,25 @@
         </w:rPr>
         <w:t>Atividades:</w:t>
       </w:r>
-      <w:proofErr w:type="gramEnd"/>
-      <w:r>
-        <w:rPr>
-          <w:rFonts w:ascii="Times New Roman" w:hAnsi="Times New Roman"/>
-        </w:rPr>
-        <w:t>Desenvolvimento</w:t>
-      </w:r>
-      <w:proofErr w:type="spellEnd"/>
-      <w:r>
-        <w:rPr>
-          <w:rFonts w:ascii="Times New Roman" w:hAnsi="Times New Roman"/>
-        </w:rPr>
-        <w:t xml:space="preserve"> e análise de sistemas – tecnologias Java, AngularJS</w:t>
-      </w:r>
-      <w:bookmarkStart w:id="0" w:name="_GoBack"/>
-      <w:bookmarkEnd w:id="0"/>
+      <w:r>
+        <w:rPr>
+          <w:rFonts w:ascii="Times New Roman" w:hAnsi="Times New Roman"/>
+          <w:i/>
+        </w:rPr>
+        <w:t xml:space="preserve"> </w:t>
+      </w:r>
+      <w:r>
+        <w:rPr>
+          <w:rFonts w:ascii="Times New Roman" w:hAnsi="Times New Roman"/>
+        </w:rPr>
+        <w:t>Desenvolvimento e análise de sistemas – tecnologias Java, AngularJS</w:t>
+      </w:r>
+      <w:r>
+        <w:rPr>
+          <w:rFonts w:ascii="Times New Roman" w:hAnsi="Times New Roman"/>
+        </w:rPr>
+        <w:t>, alocado na BBTS</w:t>
+      </w:r>
     </w:p>
     <w:p>
       <w:pPr>
@@ -1074,6 +1088,7 @@
           <w:i/>
           <w:iCs/>
         </w:rPr>
+        <w:lastRenderedPageBreak/>
         <w:t xml:space="preserve">Período: </w:t>
       </w:r>
       <w:proofErr w:type="gramStart"/>
@@ -1781,6 +1796,123 @@
         </w:rPr>
       </w:pPr>
       <w:r>
+        <w:t xml:space="preserve">Formação em Inteligência Artificial </w:t>
+      </w:r>
+      <w:r>
+        <w:rPr>
+          <w:rFonts w:hint="eastAsia"/>
+        </w:rPr>
+        <w:t>(</w:t>
+      </w:r>
+      <w:r>
+        <w:t>Cursando)</w:t>
+      </w:r>
+    </w:p>
+    <w:p>
+      <w:pPr>
+        <w:jc w:val="both"/>
+        <w:rPr>
+          <w:rFonts w:hint="eastAsia"/>
+          <w:i/>
+        </w:rPr>
+      </w:pPr>
+      <w:r>
+        <w:tab/>
+        <w:t xml:space="preserve">Treinamento de inteligência artificial: Introdução à inteligência artificial, </w:t>
+      </w:r>
+      <w:r>
+        <w:rPr>
+          <w:i/>
+        </w:rPr>
+        <w:t xml:space="preserve">Deep Learning Frameworks, </w:t>
+      </w:r>
+      <w:r>
+        <w:t xml:space="preserve">Programação </w:t>
+      </w:r>
+      <w:r>
+        <w:t>paralela</w:t>
+      </w:r>
+      <w:r>
+        <w:t xml:space="preserve"> em GPU, </w:t>
+      </w:r>
+      <w:r>
+        <w:rPr>
+          <w:i/>
+        </w:rPr>
+        <w:t>Deep</w:t>
+      </w:r>
+      <w:bookmarkStart w:id="0" w:name="_GoBack"/>
+      <w:bookmarkEnd w:id="0"/>
+      <w:r>
+        <w:rPr>
+          <w:i/>
+        </w:rPr>
+        <w:t xml:space="preserve"> Learning</w:t>
+      </w:r>
+      <w:r>
+        <w:t>, Visão computacional e reconhecimento de imagens</w:t>
+      </w:r>
+      <w:r>
+        <w:t xml:space="preserve">, processamento de linguagem natural e reconhecimento de voz, análise de grafos para </w:t>
+      </w:r>
+      <w:r>
+        <w:rPr>
+          <w:i/>
+        </w:rPr>
+        <w:t>Big Data</w:t>
+      </w:r>
+      <w:r>
+        <w:t xml:space="preserve">, Sistemas cognitivos e Projeto de Assistente virtual </w:t>
+      </w:r>
+      <w:r>
+        <w:t xml:space="preserve">– </w:t>
+      </w:r>
+      <w:r>
+        <w:rPr>
+          <w:i/>
+        </w:rPr>
+        <w:t xml:space="preserve">Data Science </w:t>
+      </w:r>
+      <w:proofErr w:type="spellStart"/>
+      <w:r>
+        <w:rPr>
+          <w:i/>
+        </w:rPr>
+        <w:t>Academy</w:t>
+      </w:r>
+      <w:proofErr w:type="spellEnd"/>
+      <w:r>
+        <w:rPr>
+          <w:i/>
+        </w:rPr>
+        <w:t>.</w:t>
+      </w:r>
+      <w:proofErr w:type="gramStart"/>
+      <w:r>
+        <w:tab/>
+      </w:r>
+      <w:proofErr w:type="gramEnd"/>
+    </w:p>
+    <w:p>
+      <w:pPr>
+        <w:pStyle w:val="Ttulo2"/>
+        <w:ind w:left="0"/>
+        <w:jc w:val="both"/>
+        <w:rPr>
+          <w:rFonts w:hint="eastAsia"/>
+        </w:rPr>
+      </w:pPr>
+    </w:p>
+    <w:p>
+      <w:pPr>
+        <w:pStyle w:val="Ttulo2"/>
+        <w:ind w:left="0"/>
+        <w:jc w:val="both"/>
+        <w:rPr>
+          <w:rFonts w:hint="eastAsia"/>
+        </w:rPr>
+      </w:pPr>
+      <w:r>
         <w:t>Análise de Pontos de Função</w:t>
       </w:r>
     </w:p>
@@ -2117,7 +2249,6 @@
           <w:i/>
           <w:iCs/>
         </w:rPr>
-        <w:lastRenderedPageBreak/>
         <w:tab/>
         <w:t xml:space="preserve">Curso de Layout de placas de circuito impresso com a ferramenta CAD </w:t>
       </w:r>
@@ -2245,56 +2376,6 @@
         <w:tab/>
         <w:t>Crescer profissionalmente junto à empresa, encontrar novos desafios no sentido de criar software de qualidade e conhecer e difundir novas tecnologias.</w:t>
       </w:r>
-    </w:p>
-    <w:p>
-      <w:pPr>
-        <w:spacing w:line="276" w:lineRule="auto"/>
-        <w:jc w:val="both"/>
-        <w:rPr>
-          <w:rFonts w:hint="eastAsia"/>
-          <w:i/>
-        </w:rPr>
-      </w:pPr>
-    </w:p>
-    <w:p>
-      <w:pPr>
-        <w:spacing w:line="276" w:lineRule="auto"/>
-        <w:jc w:val="both"/>
-        <w:rPr>
-          <w:rFonts w:hint="eastAsia"/>
-          <w:i/>
-        </w:rPr>
-      </w:pPr>
-    </w:p>
-    <w:p>
-      <w:pPr>
-        <w:spacing w:line="276" w:lineRule="auto"/>
-        <w:jc w:val="both"/>
-        <w:rPr>
-          <w:rFonts w:hint="eastAsia"/>
-          <w:i/>
-        </w:rPr>
-      </w:pPr>
-    </w:p>
-    <w:p>
-      <w:pPr>
-        <w:spacing w:line="276" w:lineRule="auto"/>
-        <w:jc w:val="both"/>
-        <w:rPr>
-          <w:rFonts w:hint="eastAsia"/>
-          <w:i/>
-        </w:rPr>
-      </w:pPr>
-    </w:p>
-    <w:p>
-      <w:pPr>
-        <w:spacing w:line="276" w:lineRule="auto"/>
-        <w:jc w:val="both"/>
-        <w:rPr>
-          <w:rFonts w:hint="eastAsia"/>
-          <w:i/>
-        </w:rPr>
-      </w:pPr>
     </w:p>
     <w:p>
       <w:pPr>
@@ -2681,6 +2762,7 @@
           <w:rFonts w:ascii="Times New Roman" w:hAnsi="Times New Roman"/>
           <w:i/>
         </w:rPr>
+        <w:lastRenderedPageBreak/>
         <w:t>Luiz Fernando Dias</w:t>
       </w:r>
     </w:p>

</xml_diff>